<commit_message>
-07/05/2020 : -- Rajout d'un chemin création de compte -- corrections de bugs mineurs -- modification de la doc
</commit_message>
<xml_diff>
--- a/Docs/Doc_APi.docx
+++ b/Docs/Doc_APi.docx
@@ -157,7 +157,13 @@
       </w:r>
       <w:proofErr w:type="spellEnd"/>
       <w:r>
-        <w:t xml:space="preserve"> 2.2.</w:t>
+        <w:t xml:space="preserve"> </w:t>
+      </w:r>
+      <w:r>
+        <w:t>3.1</w:t>
+      </w:r>
+      <w:r>
+        <w:t>.</w:t>
       </w:r>
     </w:p>
     <w:p/>
@@ -282,7 +288,7 @@
           <w:shd w:val="clear" w:color="auto" w:fill="EEEEEE"/>
         </w:rPr>
       </w:pPr>
-      <w:hyperlink r:id="rId5" w:history="1">
+      <w:hyperlink r:id="rId7" w:history="1">
         <w:r>
           <w:rPr>
             <w:rStyle w:val="Lienhypertexte"/>
@@ -505,15 +511,15 @@
       </w:pPr>
       <w:r>
         <w:drawing>
-          <wp:anchor distT="0" distB="0" distL="114300" distR="114300" simplePos="0" relativeHeight="251658240" behindDoc="1" locked="0" layoutInCell="1" allowOverlap="1" wp14:anchorId="19D5E0B9" wp14:editId="72136E9B">
+          <wp:anchor distT="0" distB="0" distL="114300" distR="114300" simplePos="0" relativeHeight="251677696" behindDoc="1" locked="0" layoutInCell="1" allowOverlap="1" wp14:anchorId="2A24813F" wp14:editId="18670955">
             <wp:simplePos x="0" y="0"/>
-            <wp:positionH relativeFrom="column">
-              <wp:posOffset>1014730</wp:posOffset>
+            <wp:positionH relativeFrom="margin">
+              <wp:posOffset>-313055</wp:posOffset>
             </wp:positionH>
             <wp:positionV relativeFrom="paragraph">
-              <wp:posOffset>5715</wp:posOffset>
+              <wp:posOffset>162560</wp:posOffset>
             </wp:positionV>
-            <wp:extent cx="2257425" cy="952500"/>
+            <wp:extent cx="3743325" cy="952500"/>
             <wp:effectExtent l="0" t="0" r="9525" b="0"/>
             <wp:wrapNone/>
             <wp:docPr id="1" name="Image 1"/>
@@ -528,7 +534,7 @@
                     <pic:cNvPicPr/>
                   </pic:nvPicPr>
                   <pic:blipFill>
-                    <a:blip r:embed="rId6">
+                    <a:blip r:embed="rId8">
                       <a:extLst>
                         <a:ext uri="{28A0092B-C50C-407E-A947-70E740481C1C}">
                           <a14:useLocalDpi xmlns:a14="http://schemas.microsoft.com/office/drawing/2010/main" val="0"/>
@@ -542,7 +548,7 @@
                   <pic:spPr>
                     <a:xfrm>
                       <a:off x="0" y="0"/>
-                      <a:ext cx="2257425" cy="952500"/>
+                      <a:ext cx="3743325" cy="952500"/>
                     </a:xfrm>
                     <a:prstGeom prst="rect">
                       <a:avLst/>
@@ -573,7 +579,7 @@
         <mc:AlternateContent>
           <mc:Choice Requires="wps">
             <w:drawing>
-              <wp:anchor distT="45720" distB="45720" distL="114300" distR="114300" simplePos="0" relativeHeight="251662336" behindDoc="1" locked="0" layoutInCell="1" allowOverlap="1" wp14:anchorId="1FB1F565" wp14:editId="0F73B8F8">
+              <wp:anchor distT="45720" distB="45720" distL="114300" distR="114300" simplePos="0" relativeHeight="251662336" behindDoc="1" locked="0" layoutInCell="1" allowOverlap="1" wp14:anchorId="1FB1F565" wp14:editId="52C83CE1">
                 <wp:simplePos x="0" y="0"/>
                 <wp:positionH relativeFrom="page">
                   <wp:posOffset>5610225</wp:posOffset>
@@ -837,7 +843,7 @@
         <mc:AlternateContent>
           <mc:Choice Requires="wps">
             <w:drawing>
-              <wp:anchor distT="0" distB="0" distL="114300" distR="114300" simplePos="0" relativeHeight="251659264" behindDoc="0" locked="0" layoutInCell="1" allowOverlap="1" wp14:anchorId="226FAE54" wp14:editId="2A668861">
+              <wp:anchor distT="0" distB="0" distL="114300" distR="114300" simplePos="0" relativeHeight="251659264" behindDoc="0" locked="0" layoutInCell="1" allowOverlap="1" wp14:anchorId="226FAE54" wp14:editId="427156CC">
                 <wp:simplePos x="0" y="0"/>
                 <wp:positionH relativeFrom="column">
                   <wp:posOffset>2834004</wp:posOffset>
@@ -895,7 +901,7 @@
           </mc:Choice>
           <mc:Fallback>
             <w:pict>
-              <v:shapetype w14:anchorId="42778246" id="_x0000_t32" coordsize="21600,21600" o:spt="32" o:oned="t" path="m,l21600,21600e" filled="f">
+              <v:shapetype w14:anchorId="03C1D206" id="_x0000_t32" coordsize="21600,21600" o:spt="32" o:oned="t" path="m,l21600,21600e" filled="f">
                 <v:path arrowok="t" fillok="f" o:connecttype="none"/>
                 <o:lock v:ext="edit" shapetype="t"/>
               </v:shapetype>
@@ -913,7 +919,7 @@
         <mc:AlternateContent>
           <mc:Choice Requires="wps">
             <w:drawing>
-              <wp:anchor distT="0" distB="0" distL="114300" distR="114300" simplePos="0" relativeHeight="251660288" behindDoc="0" locked="0" layoutInCell="1" allowOverlap="1" wp14:anchorId="7C7E6B61" wp14:editId="2338C73A">
+              <wp:anchor distT="0" distB="0" distL="114300" distR="114300" simplePos="0" relativeHeight="251660288" behindDoc="0" locked="0" layoutInCell="1" allowOverlap="1" wp14:anchorId="7C7E6B61" wp14:editId="5FD80F5C">
                 <wp:simplePos x="0" y="0"/>
                 <wp:positionH relativeFrom="column">
                   <wp:posOffset>2891154</wp:posOffset>
@@ -999,6 +1005,358 @@
       <w:pPr>
         <w:jc w:val="center"/>
       </w:pPr>
+    </w:p>
+    <w:p>
+      <w:r>
+        <w:rPr>
+          <w:noProof/>
+        </w:rPr>
+        <mc:AlternateContent>
+          <mc:Choice Requires="wps">
+            <w:drawing>
+              <wp:anchor distT="45720" distB="45720" distL="114300" distR="114300" simplePos="0" relativeHeight="251674624" behindDoc="0" locked="0" layoutInCell="1" allowOverlap="1" wp14:anchorId="3A855958" wp14:editId="4875A003">
+                <wp:simplePos x="0" y="0"/>
+                <wp:positionH relativeFrom="margin">
+                  <wp:align>right</wp:align>
+                </wp:positionH>
+                <wp:positionV relativeFrom="paragraph">
+                  <wp:posOffset>2395855</wp:posOffset>
+                </wp:positionV>
+                <wp:extent cx="6225540" cy="1404620"/>
+                <wp:effectExtent l="0" t="0" r="3810" b="2540"/>
+                <wp:wrapSquare wrapText="bothSides"/>
+                <wp:docPr id="11" name="Zone de texte 2"/>
+                <wp:cNvGraphicFramePr>
+                  <a:graphicFrameLocks xmlns:a="http://schemas.openxmlformats.org/drawingml/2006/main"/>
+                </wp:cNvGraphicFramePr>
+                <a:graphic xmlns:a="http://schemas.openxmlformats.org/drawingml/2006/main">
+                  <a:graphicData uri="http://schemas.microsoft.com/office/word/2010/wordprocessingShape">
+                    <wps:wsp>
+                      <wps:cNvSpPr txBox="1">
+                        <a:spLocks noChangeArrowheads="1"/>
+                      </wps:cNvSpPr>
+                      <wps:spPr bwMode="auto">
+                        <a:xfrm>
+                          <a:off x="0" y="0"/>
+                          <a:ext cx="6225540" cy="1404620"/>
+                        </a:xfrm>
+                        <a:prstGeom prst="rect">
+                          <a:avLst/>
+                        </a:prstGeom>
+                        <a:solidFill>
+                          <a:srgbClr val="FFFFFF"/>
+                        </a:solidFill>
+                        <a:ln w="9525">
+                          <a:noFill/>
+                          <a:miter lim="800000"/>
+                          <a:headEnd/>
+                          <a:tailEnd/>
+                        </a:ln>
+                      </wps:spPr>
+                      <wps:txbx>
+                        <w:txbxContent>
+                          <w:p>
+                            <w:pPr>
+                              <w:rPr>
+                                <w:b/>
+                                <w:bCs/>
+                                <w:u w:val="single"/>
+                              </w:rPr>
+                            </w:pPr>
+                            <w:r>
+                              <w:rPr>
+                                <w:b/>
+                                <w:bCs/>
+                                <w:u w:val="single"/>
+                              </w:rPr>
+                              <w:t>La Création d’un utilisateur :</w:t>
+                            </w:r>
+                          </w:p>
+                          <w:p>
+                            <w:pPr>
+                              <w:pStyle w:val="Paragraphedeliste"/>
+                              <w:numPr>
+                                <w:ilvl w:val="0"/>
+                                <w:numId w:val="8"/>
+                              </w:numPr>
+                            </w:pPr>
+                            <w:r>
+                              <w:t xml:space="preserve">Il se créer par un objet </w:t>
+                            </w:r>
+                            <w:r>
+                              <w:rPr>
+                                <w:b/>
+                                <w:bCs/>
+                              </w:rPr>
+                              <w:t>Customer.</w:t>
+                            </w:r>
+                            <w:r>
+                              <w:t xml:space="preserve"> Cet objet comprend plusieurs champs obligatoires : </w:t>
+                            </w:r>
+                          </w:p>
+                          <w:p>
+                            <w:pPr>
+                              <w:pStyle w:val="Paragraphedeliste"/>
+                              <w:numPr>
+                                <w:ilvl w:val="2"/>
+                                <w:numId w:val="8"/>
+                              </w:numPr>
+                            </w:pPr>
+                            <w:proofErr w:type="gramStart"/>
+                            <w:r>
+                              <w:t>Email</w:t>
+                            </w:r>
+                            <w:proofErr w:type="gramEnd"/>
+                            <w:r>
+                              <w:t xml:space="preserve"> </w:t>
+                            </w:r>
+                          </w:p>
+                          <w:p>
+                            <w:pPr>
+                              <w:pStyle w:val="Paragraphedeliste"/>
+                              <w:numPr>
+                                <w:ilvl w:val="2"/>
+                                <w:numId w:val="8"/>
+                              </w:numPr>
+                            </w:pPr>
+                            <w:proofErr w:type="spellStart"/>
+                            <w:r>
+                              <w:t>Passwors</w:t>
+                            </w:r>
+                            <w:proofErr w:type="spellEnd"/>
+                          </w:p>
+                          <w:p>
+                            <w:pPr>
+                              <w:pStyle w:val="Paragraphedeliste"/>
+                              <w:numPr>
+                                <w:ilvl w:val="2"/>
+                                <w:numId w:val="8"/>
+                              </w:numPr>
+                            </w:pPr>
+                            <w:proofErr w:type="spellStart"/>
+                            <w:r>
+                              <w:t>Firstname</w:t>
+                            </w:r>
+                            <w:proofErr w:type="spellEnd"/>
+                          </w:p>
+                          <w:p>
+                            <w:pPr>
+                              <w:pStyle w:val="Paragraphedeliste"/>
+                              <w:numPr>
+                                <w:ilvl w:val="2"/>
+                                <w:numId w:val="8"/>
+                              </w:numPr>
+                            </w:pPr>
+                            <w:r>
+                              <w:t>Name</w:t>
+                            </w:r>
+                          </w:p>
+                          <w:p>
+                            <w:pPr>
+                              <w:pStyle w:val="Paragraphedeliste"/>
+                              <w:numPr>
+                                <w:ilvl w:val="2"/>
+                                <w:numId w:val="8"/>
+                              </w:numPr>
+                            </w:pPr>
+                            <w:proofErr w:type="spellStart"/>
+                            <w:r>
+                              <w:t>Adress</w:t>
+                            </w:r>
+                            <w:proofErr w:type="spellEnd"/>
+                          </w:p>
+                          <w:p>
+                            <w:pPr>
+                              <w:pStyle w:val="Paragraphedeliste"/>
+                              <w:numPr>
+                                <w:ilvl w:val="2"/>
+                                <w:numId w:val="8"/>
+                              </w:numPr>
+                            </w:pPr>
+                            <w:r>
+                              <w:t>City</w:t>
+                            </w:r>
+                          </w:p>
+                          <w:p>
+                            <w:pPr>
+                              <w:pStyle w:val="Paragraphedeliste"/>
+                              <w:numPr>
+                                <w:ilvl w:val="2"/>
+                                <w:numId w:val="8"/>
+                              </w:numPr>
+                            </w:pPr>
+                            <w:proofErr w:type="spellStart"/>
+                            <w:r>
+                              <w:t>Postal_Code</w:t>
+                            </w:r>
+                            <w:proofErr w:type="spellEnd"/>
+                          </w:p>
+                        </w:txbxContent>
+                      </wps:txbx>
+                      <wps:bodyPr rot="0" vert="horz" wrap="square" lIns="91440" tIns="45720" rIns="91440" bIns="45720" anchor="t" anchorCtr="0">
+                        <a:spAutoFit/>
+                      </wps:bodyPr>
+                    </wps:wsp>
+                  </a:graphicData>
+                </a:graphic>
+                <wp14:sizeRelH relativeFrom="margin">
+                  <wp14:pctWidth>0</wp14:pctWidth>
+                </wp14:sizeRelH>
+                <wp14:sizeRelV relativeFrom="margin">
+                  <wp14:pctHeight>20000</wp14:pctHeight>
+                </wp14:sizeRelV>
+              </wp:anchor>
+            </w:drawing>
+          </mc:Choice>
+          <mc:Fallback>
+            <w:pict>
+              <v:shape w14:anchorId="3A855958" id="_x0000_s1027" type="#_x0000_t202" style="position:absolute;margin-left:439pt;margin-top:188.65pt;width:490.2pt;height:110.6pt;z-index:251674624;visibility:visible;mso-wrap-style:square;mso-width-percent:0;mso-height-percent:200;mso-wrap-distance-left:9pt;mso-wrap-distance-top:3.6pt;mso-wrap-distance-right:9pt;mso-wrap-distance-bottom:3.6pt;mso-position-horizontal:right;mso-position-horizontal-relative:margin;mso-position-vertical:absolute;mso-position-vertical-relative:text;mso-width-percent:0;mso-height-percent:200;mso-width-relative:margin;mso-height-relative:margin;v-text-anchor:top" o:gfxdata="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" stroked="f">
+                <v:textbox style="mso-fit-shape-to-text:t">
+                  <w:txbxContent>
+                    <w:p>
+                      <w:pPr>
+                        <w:rPr>
+                          <w:b/>
+                          <w:bCs/>
+                          <w:u w:val="single"/>
+                        </w:rPr>
+                      </w:pPr>
+                      <w:r>
+                        <w:rPr>
+                          <w:b/>
+                          <w:bCs/>
+                          <w:u w:val="single"/>
+                        </w:rPr>
+                        <w:t>La Création d’un utilisateur :</w:t>
+                      </w:r>
+                    </w:p>
+                    <w:p>
+                      <w:pPr>
+                        <w:pStyle w:val="Paragraphedeliste"/>
+                        <w:numPr>
+                          <w:ilvl w:val="0"/>
+                          <w:numId w:val="8"/>
+                        </w:numPr>
+                      </w:pPr>
+                      <w:r>
+                        <w:t xml:space="preserve">Il se créer par un objet </w:t>
+                      </w:r>
+                      <w:r>
+                        <w:rPr>
+                          <w:b/>
+                          <w:bCs/>
+                        </w:rPr>
+                        <w:t>Customer.</w:t>
+                      </w:r>
+                      <w:r>
+                        <w:t xml:space="preserve"> Cet objet comprend plusieurs champs obligatoires : </w:t>
+                      </w:r>
+                    </w:p>
+                    <w:p>
+                      <w:pPr>
+                        <w:pStyle w:val="Paragraphedeliste"/>
+                        <w:numPr>
+                          <w:ilvl w:val="2"/>
+                          <w:numId w:val="8"/>
+                        </w:numPr>
+                      </w:pPr>
+                      <w:proofErr w:type="gramStart"/>
+                      <w:r>
+                        <w:t>Email</w:t>
+                      </w:r>
+                      <w:proofErr w:type="gramEnd"/>
+                      <w:r>
+                        <w:t xml:space="preserve"> </w:t>
+                      </w:r>
+                    </w:p>
+                    <w:p>
+                      <w:pPr>
+                        <w:pStyle w:val="Paragraphedeliste"/>
+                        <w:numPr>
+                          <w:ilvl w:val="2"/>
+                          <w:numId w:val="8"/>
+                        </w:numPr>
+                      </w:pPr>
+                      <w:proofErr w:type="spellStart"/>
+                      <w:r>
+                        <w:t>Passwors</w:t>
+                      </w:r>
+                      <w:proofErr w:type="spellEnd"/>
+                    </w:p>
+                    <w:p>
+                      <w:pPr>
+                        <w:pStyle w:val="Paragraphedeliste"/>
+                        <w:numPr>
+                          <w:ilvl w:val="2"/>
+                          <w:numId w:val="8"/>
+                        </w:numPr>
+                      </w:pPr>
+                      <w:proofErr w:type="spellStart"/>
+                      <w:r>
+                        <w:t>Firstname</w:t>
+                      </w:r>
+                      <w:proofErr w:type="spellEnd"/>
+                    </w:p>
+                    <w:p>
+                      <w:pPr>
+                        <w:pStyle w:val="Paragraphedeliste"/>
+                        <w:numPr>
+                          <w:ilvl w:val="2"/>
+                          <w:numId w:val="8"/>
+                        </w:numPr>
+                      </w:pPr>
+                      <w:r>
+                        <w:t>Name</w:t>
+                      </w:r>
+                    </w:p>
+                    <w:p>
+                      <w:pPr>
+                        <w:pStyle w:val="Paragraphedeliste"/>
+                        <w:numPr>
+                          <w:ilvl w:val="2"/>
+                          <w:numId w:val="8"/>
+                        </w:numPr>
+                      </w:pPr>
+                      <w:proofErr w:type="spellStart"/>
+                      <w:r>
+                        <w:t>Adress</w:t>
+                      </w:r>
+                      <w:proofErr w:type="spellEnd"/>
+                    </w:p>
+                    <w:p>
+                      <w:pPr>
+                        <w:pStyle w:val="Paragraphedeliste"/>
+                        <w:numPr>
+                          <w:ilvl w:val="2"/>
+                          <w:numId w:val="8"/>
+                        </w:numPr>
+                      </w:pPr>
+                      <w:r>
+                        <w:t>City</w:t>
+                      </w:r>
+                    </w:p>
+                    <w:p>
+                      <w:pPr>
+                        <w:pStyle w:val="Paragraphedeliste"/>
+                        <w:numPr>
+                          <w:ilvl w:val="2"/>
+                          <w:numId w:val="8"/>
+                        </w:numPr>
+                      </w:pPr>
+                      <w:proofErr w:type="spellStart"/>
+                      <w:r>
+                        <w:t>Postal_Code</w:t>
+                      </w:r>
+                      <w:proofErr w:type="spellEnd"/>
+                    </w:p>
+                  </w:txbxContent>
+                </v:textbox>
+                <w10:wrap type="square" anchorx="margin"/>
+              </v:shape>
+            </w:pict>
+          </mc:Fallback>
+        </mc:AlternateContent>
+      </w:r>
       <w:r>
         <w:rPr>
           <w:noProof/>
@@ -1145,7 +1503,7 @@
           </mc:Choice>
           <mc:Fallback>
             <w:pict>
-              <v:shape w14:anchorId="4DF6A5D3" id="_x0000_s1027" type="#_x0000_t202" style="position:absolute;left:0;text-align:left;margin-left:-26.6pt;margin-top:28pt;width:185.9pt;height:24.75pt;z-index:251664384;visibility:visible;mso-wrap-style:square;mso-width-percent:400;mso-height-percent:0;mso-wrap-distance-left:9pt;mso-wrap-distance-top:3.6pt;mso-wrap-distance-right:9pt;mso-wrap-distance-bottom:3.6pt;mso-position-horizontal:absolute;mso-position-horizontal-relative:text;mso-position-vertical:absolute;mso-position-vertical-relative:text;mso-width-percent:400;mso-height-percent:0;mso-width-relative:margin;mso-height-relative:margin;v-text-anchor:top" o:gfxdata="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">
+              <v:shape w14:anchorId="4DF6A5D3" id="_x0000_s1028" type="#_x0000_t202" style="position:absolute;margin-left:-26.6pt;margin-top:28pt;width:185.9pt;height:24.75pt;z-index:251664384;visibility:visible;mso-wrap-style:square;mso-width-percent:400;mso-height-percent:0;mso-wrap-distance-left:9pt;mso-wrap-distance-top:3.6pt;mso-wrap-distance-right:9pt;mso-wrap-distance-bottom:3.6pt;mso-position-horizontal:absolute;mso-position-horizontal-relative:text;mso-position-vertical:absolute;mso-position-vertical-relative:text;mso-width-percent:400;mso-height-percent:0;mso-width-relative:margin;mso-height-relative:margin;v-text-anchor:top" o:gfxdata="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">
                 <v:textbox>
                   <w:txbxContent>
                     <w:p>
@@ -1169,11 +1527,6 @@
       </w:r>
     </w:p>
     <w:p>
-      <w:pPr>
-        <w:jc w:val="center"/>
-      </w:pPr>
-      <w:bookmarkStart w:id="0" w:name="_GoBack"/>
-      <w:bookmarkEnd w:id="0"/>
       <w:r>
         <w:rPr>
           <w:b/>
@@ -1184,7 +1537,7 @@
         <mc:AlternateContent>
           <mc:Choice Requires="wps">
             <w:drawing>
-              <wp:anchor distT="45720" distB="45720" distL="114300" distR="114300" simplePos="0" relativeHeight="251672576" behindDoc="1" locked="0" layoutInCell="1" allowOverlap="1" wp14:anchorId="2BF6F66F" wp14:editId="7CA4ACB3">
+              <wp:anchor distT="45720" distB="45720" distL="114300" distR="114300" simplePos="0" relativeHeight="251672576" behindDoc="1" locked="0" layoutInCell="1" allowOverlap="1" wp14:anchorId="2BF6F66F" wp14:editId="75F2B108">
                 <wp:simplePos x="0" y="0"/>
                 <wp:positionH relativeFrom="column">
                   <wp:posOffset>-271145</wp:posOffset>
@@ -1263,7 +1616,7 @@
           </mc:Choice>
           <mc:Fallback>
             <w:pict>
-              <v:shape w14:anchorId="2BF6F66F" id="_x0000_s1028" type="#_x0000_t202" style="position:absolute;left:0;text-align:left;margin-left:-21.35pt;margin-top:115pt;width:104.25pt;height:110.6pt;z-index:-251643904;visibility:visible;mso-wrap-style:square;mso-width-percent:0;mso-height-percent:200;mso-wrap-distance-left:9pt;mso-wrap-distance-top:3.6pt;mso-wrap-distance-right:9pt;mso-wrap-distance-bottom:3.6pt;mso-position-horizontal:absolute;mso-position-horizontal-relative:text;mso-position-vertical:absolute;mso-position-vertical-relative:text;mso-width-percent:0;mso-height-percent:200;mso-width-relative:margin;mso-height-relative:margin;v-text-anchor:top" o:gfxdata="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">
+              <v:shape w14:anchorId="2BF6F66F" id="_x0000_s1029" type="#_x0000_t202" style="position:absolute;margin-left:-21.35pt;margin-top:115pt;width:104.25pt;height:110.6pt;z-index:-251643904;visibility:visible;mso-wrap-style:square;mso-width-percent:0;mso-height-percent:200;mso-wrap-distance-left:9pt;mso-wrap-distance-top:3.6pt;mso-wrap-distance-right:9pt;mso-wrap-distance-bottom:3.6pt;mso-position-horizontal:absolute;mso-position-horizontal-relative:text;mso-position-vertical:absolute;mso-position-vertical-relative:text;mso-width-percent:0;mso-height-percent:200;mso-width-relative:margin;mso-height-relative:margin;v-text-anchor:top" o:gfxdata="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">
                 <v:textbox style="mso-fit-shape-to-text:t">
                   <w:txbxContent>
                     <w:p>
@@ -1384,7 +1737,7 @@
                     <pic:cNvPicPr/>
                   </pic:nvPicPr>
                   <pic:blipFill>
-                    <a:blip r:embed="rId7">
+                    <a:blip r:embed="rId9">
                       <a:extLst>
                         <a:ext uri="{28A0092B-C50C-407E-A947-70E740481C1C}">
                           <a14:useLocalDpi xmlns:a14="http://schemas.microsoft.com/office/drawing/2010/main" val="0"/>
@@ -1411,6 +1764,9 @@
         </w:drawing>
       </w:r>
       <w:r>
+        <w:rPr>
+          <w:noProof/>
+        </w:rPr>
         <w:drawing>
           <wp:anchor distT="0" distB="0" distL="114300" distR="114300" simplePos="0" relativeHeight="251668480" behindDoc="1" locked="0" layoutInCell="1" allowOverlap="1" wp14:anchorId="2E74DB3C" wp14:editId="46E00417">
             <wp:simplePos x="0" y="0"/>
@@ -1435,7 +1791,7 @@
                     <pic:cNvPicPr/>
                   </pic:nvPicPr>
                   <pic:blipFill>
-                    <a:blip r:embed="rId8">
+                    <a:blip r:embed="rId10">
                       <a:extLst>
                         <a:ext uri="{28A0092B-C50C-407E-A947-70E740481C1C}">
                           <a14:useLocalDpi xmlns:a14="http://schemas.microsoft.com/office/drawing/2010/main" val="0"/>
@@ -1522,13 +1878,7 @@
                               <w:jc w:val="center"/>
                             </w:pPr>
                             <w:r>
-                              <w:t>Si Authentification</w:t>
-                            </w:r>
-                            <w:r>
-                              <w:t xml:space="preserve"> non validée</w:t>
-                            </w:r>
-                            <w:r>
-                              <w:t xml:space="preserve"> </w:t>
+                              <w:t xml:space="preserve">Si Authentification non validée </w:t>
                             </w:r>
                             <w:proofErr w:type="spellStart"/>
                             <w:r>
@@ -1555,7 +1905,7 @@
           </mc:Choice>
           <mc:Fallback>
             <w:pict>
-              <v:shape w14:anchorId="51EE17C2" id="_x0000_s1029" type="#_x0000_t202" style="position:absolute;left:0;text-align:left;margin-left:288.4pt;margin-top:5.55pt;width:185.9pt;height:24.75pt;z-index:-251650048;visibility:visible;mso-wrap-style:square;mso-width-percent:400;mso-height-percent:0;mso-wrap-distance-left:9pt;mso-wrap-distance-top:3.6pt;mso-wrap-distance-right:9pt;mso-wrap-distance-bottom:3.6pt;mso-position-horizontal:absolute;mso-position-horizontal-relative:text;mso-position-vertical:absolute;mso-position-vertical-relative:text;mso-width-percent:400;mso-height-percent:0;mso-width-relative:margin;mso-height-relative:margin;v-text-anchor:top" o:gfxdata="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">
+              <v:shape w14:anchorId="51EE17C2" id="_x0000_s1030" type="#_x0000_t202" style="position:absolute;margin-left:288.4pt;margin-top:5.55pt;width:185.9pt;height:24.75pt;z-index:-251650048;visibility:visible;mso-wrap-style:square;mso-width-percent:400;mso-height-percent:0;mso-wrap-distance-left:9pt;mso-wrap-distance-top:3.6pt;mso-wrap-distance-right:9pt;mso-wrap-distance-bottom:3.6pt;mso-position-horizontal:absolute;mso-position-horizontal-relative:text;mso-position-vertical:absolute;mso-position-vertical-relative:text;mso-width-percent:400;mso-height-percent:0;mso-width-relative:margin;mso-height-relative:margin;v-text-anchor:top" o:gfxdata="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">
                 <v:textbox>
                   <w:txbxContent>
                     <w:p>
@@ -1563,13 +1913,7 @@
                         <w:jc w:val="center"/>
                       </w:pPr>
                       <w:r>
-                        <w:t>Si Authentification</w:t>
-                      </w:r>
-                      <w:r>
-                        <w:t xml:space="preserve"> non validée</w:t>
-                      </w:r>
-                      <w:r>
-                        <w:t xml:space="preserve"> </w:t>
+                        <w:t xml:space="preserve">Si Authentification non validée </w:t>
                       </w:r>
                       <w:proofErr w:type="spellStart"/>
                       <w:r>
@@ -1593,6 +1937,56 @@
     </w:sectPr>
   </w:body>
 </w:document>
+</file>
+
+<file path=word/endnotes.xml><?xml version="1.0" encoding="utf-8"?>
+<w:endnotes xmlns:wpc="http://schemas.microsoft.com/office/word/2010/wordprocessingCanvas" xmlns:cx="http://schemas.microsoft.com/office/drawing/2014/chartex" xmlns:cx1="http://schemas.microsoft.com/office/drawing/2015/9/8/chartex" xmlns:cx2="http://schemas.microsoft.com/office/drawing/2015/10/21/chartex" xmlns:cx3="http://schemas.microsoft.com/office/drawing/2016/5/9/chartex" xmlns:cx4="http://schemas.microsoft.com/office/drawing/2016/5/10/chartex" xmlns:cx5="http://schemas.microsoft.com/office/drawing/2016/5/11/chartex" xmlns:cx6="http://schemas.microsoft.com/office/drawing/2016/5/12/chartex" xmlns:cx7="http://schemas.microsoft.com/office/drawing/2016/5/13/chartex" xmlns:cx8="http://schemas.microsoft.com/office/drawing/2016/5/14/chartex" xmlns:mc="http://schemas.openxmlformats.org/markup-compatibility/2006" xmlns:aink="http://schemas.microsoft.com/office/drawing/2016/ink" xmlns:am3d="http://schemas.microsoft.com/office/drawing/2017/model3d" xmlns:o="urn:schemas-microsoft-com:office:office" xmlns:r="http://schemas.openxmlformats.org/officeDocument/2006/relationships" xmlns:m="http://schemas.openxmlformats.org/officeDocument/2006/math" xmlns:v="urn:schemas-microsoft-com:vml" xmlns:wp14="http://schemas.microsoft.com/office/word/2010/wordprocessingDrawing" xmlns:wp="http://schemas.openxmlformats.org/drawingml/2006/wordprocessingDrawing" xmlns:w10="urn:schemas-microsoft-com:office:word" xmlns:w="http://schemas.openxmlformats.org/wordprocessingml/2006/main" xmlns:w14="http://schemas.microsoft.com/office/word/2010/wordml" xmlns:w15="http://schemas.microsoft.com/office/word/2012/wordml" xmlns:w16cid="http://schemas.microsoft.com/office/word/2016/wordml/cid" xmlns:w16se="http://schemas.microsoft.com/office/word/2015/wordml/symex" xmlns:wpg="http://schemas.microsoft.com/office/word/2010/wordprocessingGroup" xmlns:wpi="http://schemas.microsoft.com/office/word/2010/wordprocessingInk" xmlns:wne="http://schemas.microsoft.com/office/word/2006/wordml" xmlns:wps="http://schemas.microsoft.com/office/word/2010/wordprocessingShape" mc:Ignorable="w14 w15 w16se w16cid wp14">
+  <w:endnote w:type="separator" w:id="-1">
+    <w:p>
+      <w:pPr>
+        <w:spacing w:after="0" w:line="240" w:lineRule="auto"/>
+      </w:pPr>
+      <w:r>
+        <w:separator/>
+      </w:r>
+    </w:p>
+  </w:endnote>
+  <w:endnote w:type="continuationSeparator" w:id="0">
+    <w:p>
+      <w:pPr>
+        <w:spacing w:after="0" w:line="240" w:lineRule="auto"/>
+      </w:pPr>
+      <w:r>
+        <w:continuationSeparator/>
+      </w:r>
+    </w:p>
+  </w:endnote>
+</w:endnotes>
+</file>
+
+<file path=word/footnotes.xml><?xml version="1.0" encoding="utf-8"?>
+<w:footnotes xmlns:wpc="http://schemas.microsoft.com/office/word/2010/wordprocessingCanvas" xmlns:cx="http://schemas.microsoft.com/office/drawing/2014/chartex" xmlns:cx1="http://schemas.microsoft.com/office/drawing/2015/9/8/chartex" xmlns:cx2="http://schemas.microsoft.com/office/drawing/2015/10/21/chartex" xmlns:cx3="http://schemas.microsoft.com/office/drawing/2016/5/9/chartex" xmlns:cx4="http://schemas.microsoft.com/office/drawing/2016/5/10/chartex" xmlns:cx5="http://schemas.microsoft.com/office/drawing/2016/5/11/chartex" xmlns:cx6="http://schemas.microsoft.com/office/drawing/2016/5/12/chartex" xmlns:cx7="http://schemas.microsoft.com/office/drawing/2016/5/13/chartex" xmlns:cx8="http://schemas.microsoft.com/office/drawing/2016/5/14/chartex" xmlns:mc="http://schemas.openxmlformats.org/markup-compatibility/2006" xmlns:aink="http://schemas.microsoft.com/office/drawing/2016/ink" xmlns:am3d="http://schemas.microsoft.com/office/drawing/2017/model3d" xmlns:o="urn:schemas-microsoft-com:office:office" xmlns:r="http://schemas.openxmlformats.org/officeDocument/2006/relationships" xmlns:m="http://schemas.openxmlformats.org/officeDocument/2006/math" xmlns:v="urn:schemas-microsoft-com:vml" xmlns:wp14="http://schemas.microsoft.com/office/word/2010/wordprocessingDrawing" xmlns:wp="http://schemas.openxmlformats.org/drawingml/2006/wordprocessingDrawing" xmlns:w10="urn:schemas-microsoft-com:office:word" xmlns:w="http://schemas.openxmlformats.org/wordprocessingml/2006/main" xmlns:w14="http://schemas.microsoft.com/office/word/2010/wordml" xmlns:w15="http://schemas.microsoft.com/office/word/2012/wordml" xmlns:w16cid="http://schemas.microsoft.com/office/word/2016/wordml/cid" xmlns:w16se="http://schemas.microsoft.com/office/word/2015/wordml/symex" xmlns:wpg="http://schemas.microsoft.com/office/word/2010/wordprocessingGroup" xmlns:wpi="http://schemas.microsoft.com/office/word/2010/wordprocessingInk" xmlns:wne="http://schemas.microsoft.com/office/word/2006/wordml" xmlns:wps="http://schemas.microsoft.com/office/word/2010/wordprocessingShape" mc:Ignorable="w14 w15 w16se w16cid wp14">
+  <w:footnote w:type="separator" w:id="-1">
+    <w:p>
+      <w:pPr>
+        <w:spacing w:after="0" w:line="240" w:lineRule="auto"/>
+      </w:pPr>
+      <w:r>
+        <w:separator/>
+      </w:r>
+    </w:p>
+  </w:footnote>
+  <w:footnote w:type="continuationSeparator" w:id="0">
+    <w:p>
+      <w:pPr>
+        <w:spacing w:after="0" w:line="240" w:lineRule="auto"/>
+      </w:pPr>
+      <w:r>
+        <w:continuationSeparator/>
+      </w:r>
+    </w:p>
+  </w:footnote>
+</w:footnotes>
 </file>
 
 <file path=word/numbering.xml><?xml version="1.0" encoding="utf-8"?>
@@ -1618,7 +2012,7 @@
         <v:path o:extrusionok="f" gradientshapeok="t" o:connecttype="rect"/>
         <o:lock v:ext="edit" aspectratio="t"/>
       </v:shapetype>
-      <v:shape id="_x0000_i1048" type="#_x0000_t75" style="width:11.25pt;height:11.25pt" o:bullet="t">
+      <v:shape id="_x0000_i1117" type="#_x0000_t75" style="width:11.25pt;height:11.25pt" o:bullet="t">
         <v:imagedata r:id="rId1" o:title="msoE2FA"/>
       </v:shape>
     </w:pict>
@@ -1802,6 +2196,119 @@
     </w:lvl>
   </w:abstractNum>
   <w:abstractNum w:abstractNumId="2" w15:restartNumberingAfterBreak="0">
+    <w:nsid w:val="357F1713"/>
+    <w:multiLevelType w:val="hybridMultilevel"/>
+    <w:tmpl w:val="E5128660"/>
+    <w:lvl w:ilvl="0" w:tplc="3F58715A">
+      <w:start w:val="2"/>
+      <w:numFmt w:val="bullet"/>
+      <w:lvlText w:val="-"/>
+      <w:lvlJc w:val="left"/>
+      <w:pPr>
+        <w:ind w:left="720" w:hanging="360"/>
+      </w:pPr>
+      <w:rPr>
+        <w:rFonts w:ascii="Calibri" w:eastAsiaTheme="minorHAnsi" w:hAnsi="Calibri" w:cs="Calibri" w:hint="default"/>
+      </w:rPr>
+    </w:lvl>
+    <w:lvl w:ilvl="1" w:tplc="040C0003" w:tentative="1">
+      <w:start w:val="1"/>
+      <w:numFmt w:val="bullet"/>
+      <w:lvlText w:val="o"/>
+      <w:lvlJc w:val="left"/>
+      <w:pPr>
+        <w:ind w:left="1440" w:hanging="360"/>
+      </w:pPr>
+      <w:rPr>
+        <w:rFonts w:ascii="Courier New" w:hAnsi="Courier New" w:cs="Courier New" w:hint="default"/>
+      </w:rPr>
+    </w:lvl>
+    <w:lvl w:ilvl="2" w:tplc="040C0005" w:tentative="1">
+      <w:start w:val="1"/>
+      <w:numFmt w:val="bullet"/>
+      <w:lvlText w:val=""/>
+      <w:lvlJc w:val="left"/>
+      <w:pPr>
+        <w:ind w:left="2160" w:hanging="360"/>
+      </w:pPr>
+      <w:rPr>
+        <w:rFonts w:ascii="Wingdings" w:hAnsi="Wingdings" w:hint="default"/>
+      </w:rPr>
+    </w:lvl>
+    <w:lvl w:ilvl="3" w:tplc="040C0001" w:tentative="1">
+      <w:start w:val="1"/>
+      <w:numFmt w:val="bullet"/>
+      <w:lvlText w:val=""/>
+      <w:lvlJc w:val="left"/>
+      <w:pPr>
+        <w:ind w:left="2880" w:hanging="360"/>
+      </w:pPr>
+      <w:rPr>
+        <w:rFonts w:ascii="Symbol" w:hAnsi="Symbol" w:hint="default"/>
+      </w:rPr>
+    </w:lvl>
+    <w:lvl w:ilvl="4" w:tplc="040C0003" w:tentative="1">
+      <w:start w:val="1"/>
+      <w:numFmt w:val="bullet"/>
+      <w:lvlText w:val="o"/>
+      <w:lvlJc w:val="left"/>
+      <w:pPr>
+        <w:ind w:left="3600" w:hanging="360"/>
+      </w:pPr>
+      <w:rPr>
+        <w:rFonts w:ascii="Courier New" w:hAnsi="Courier New" w:cs="Courier New" w:hint="default"/>
+      </w:rPr>
+    </w:lvl>
+    <w:lvl w:ilvl="5" w:tplc="040C0005" w:tentative="1">
+      <w:start w:val="1"/>
+      <w:numFmt w:val="bullet"/>
+      <w:lvlText w:val=""/>
+      <w:lvlJc w:val="left"/>
+      <w:pPr>
+        <w:ind w:left="4320" w:hanging="360"/>
+      </w:pPr>
+      <w:rPr>
+        <w:rFonts w:ascii="Wingdings" w:hAnsi="Wingdings" w:hint="default"/>
+      </w:rPr>
+    </w:lvl>
+    <w:lvl w:ilvl="6" w:tplc="040C0001" w:tentative="1">
+      <w:start w:val="1"/>
+      <w:numFmt w:val="bullet"/>
+      <w:lvlText w:val=""/>
+      <w:lvlJc w:val="left"/>
+      <w:pPr>
+        <w:ind w:left="5040" w:hanging="360"/>
+      </w:pPr>
+      <w:rPr>
+        <w:rFonts w:ascii="Symbol" w:hAnsi="Symbol" w:hint="default"/>
+      </w:rPr>
+    </w:lvl>
+    <w:lvl w:ilvl="7" w:tplc="040C0003" w:tentative="1">
+      <w:start w:val="1"/>
+      <w:numFmt w:val="bullet"/>
+      <w:lvlText w:val="o"/>
+      <w:lvlJc w:val="left"/>
+      <w:pPr>
+        <w:ind w:left="5760" w:hanging="360"/>
+      </w:pPr>
+      <w:rPr>
+        <w:rFonts w:ascii="Courier New" w:hAnsi="Courier New" w:cs="Courier New" w:hint="default"/>
+      </w:rPr>
+    </w:lvl>
+    <w:lvl w:ilvl="8" w:tplc="040C0005" w:tentative="1">
+      <w:start w:val="1"/>
+      <w:numFmt w:val="bullet"/>
+      <w:lvlText w:val=""/>
+      <w:lvlJc w:val="left"/>
+      <w:pPr>
+        <w:ind w:left="6480" w:hanging="360"/>
+      </w:pPr>
+      <w:rPr>
+        <w:rFonts w:ascii="Wingdings" w:hAnsi="Wingdings" w:hint="default"/>
+      </w:rPr>
+    </w:lvl>
+  </w:abstractNum>
+  <w:abstractNum w:abstractNumId="3" w15:restartNumberingAfterBreak="0">
     <w:nsid w:val="37C123ED"/>
     <w:multiLevelType w:val="hybridMultilevel"/>
     <w:tmpl w:val="99340356"/>
@@ -1890,7 +2397,7 @@
       </w:pPr>
     </w:lvl>
   </w:abstractNum>
-  <w:abstractNum w:abstractNumId="3" w15:restartNumberingAfterBreak="0">
+  <w:abstractNum w:abstractNumId="4" w15:restartNumberingAfterBreak="0">
     <w:nsid w:val="3F1132CF"/>
     <w:multiLevelType w:val="hybridMultilevel"/>
     <w:tmpl w:val="F172234A"/>
@@ -1979,7 +2486,120 @@
       </w:pPr>
     </w:lvl>
   </w:abstractNum>
-  <w:abstractNum w:abstractNumId="4" w15:restartNumberingAfterBreak="0">
+  <w:abstractNum w:abstractNumId="5" w15:restartNumberingAfterBreak="0">
+    <w:nsid w:val="41971055"/>
+    <w:multiLevelType w:val="hybridMultilevel"/>
+    <w:tmpl w:val="21200D4A"/>
+    <w:lvl w:ilvl="0" w:tplc="147AFB1C">
+      <w:start w:val="2"/>
+      <w:numFmt w:val="bullet"/>
+      <w:lvlText w:val="-"/>
+      <w:lvlJc w:val="left"/>
+      <w:pPr>
+        <w:ind w:left="408" w:hanging="360"/>
+      </w:pPr>
+      <w:rPr>
+        <w:rFonts w:ascii="Calibri" w:eastAsiaTheme="minorHAnsi" w:hAnsi="Calibri" w:cs="Calibri" w:hint="default"/>
+      </w:rPr>
+    </w:lvl>
+    <w:lvl w:ilvl="1" w:tplc="040C0003">
+      <w:start w:val="1"/>
+      <w:numFmt w:val="bullet"/>
+      <w:lvlText w:val="o"/>
+      <w:lvlJc w:val="left"/>
+      <w:pPr>
+        <w:ind w:left="1128" w:hanging="360"/>
+      </w:pPr>
+      <w:rPr>
+        <w:rFonts w:ascii="Courier New" w:hAnsi="Courier New" w:cs="Courier New" w:hint="default"/>
+      </w:rPr>
+    </w:lvl>
+    <w:lvl w:ilvl="2" w:tplc="040C0005">
+      <w:start w:val="1"/>
+      <w:numFmt w:val="bullet"/>
+      <w:lvlText w:val=""/>
+      <w:lvlJc w:val="left"/>
+      <w:pPr>
+        <w:ind w:left="1848" w:hanging="360"/>
+      </w:pPr>
+      <w:rPr>
+        <w:rFonts w:ascii="Wingdings" w:hAnsi="Wingdings" w:hint="default"/>
+      </w:rPr>
+    </w:lvl>
+    <w:lvl w:ilvl="3" w:tplc="040C0001" w:tentative="1">
+      <w:start w:val="1"/>
+      <w:numFmt w:val="bullet"/>
+      <w:lvlText w:val=""/>
+      <w:lvlJc w:val="left"/>
+      <w:pPr>
+        <w:ind w:left="2568" w:hanging="360"/>
+      </w:pPr>
+      <w:rPr>
+        <w:rFonts w:ascii="Symbol" w:hAnsi="Symbol" w:hint="default"/>
+      </w:rPr>
+    </w:lvl>
+    <w:lvl w:ilvl="4" w:tplc="040C0003" w:tentative="1">
+      <w:start w:val="1"/>
+      <w:numFmt w:val="bullet"/>
+      <w:lvlText w:val="o"/>
+      <w:lvlJc w:val="left"/>
+      <w:pPr>
+        <w:ind w:left="3288" w:hanging="360"/>
+      </w:pPr>
+      <w:rPr>
+        <w:rFonts w:ascii="Courier New" w:hAnsi="Courier New" w:cs="Courier New" w:hint="default"/>
+      </w:rPr>
+    </w:lvl>
+    <w:lvl w:ilvl="5" w:tplc="040C0005" w:tentative="1">
+      <w:start w:val="1"/>
+      <w:numFmt w:val="bullet"/>
+      <w:lvlText w:val=""/>
+      <w:lvlJc w:val="left"/>
+      <w:pPr>
+        <w:ind w:left="4008" w:hanging="360"/>
+      </w:pPr>
+      <w:rPr>
+        <w:rFonts w:ascii="Wingdings" w:hAnsi="Wingdings" w:hint="default"/>
+      </w:rPr>
+    </w:lvl>
+    <w:lvl w:ilvl="6" w:tplc="040C0001" w:tentative="1">
+      <w:start w:val="1"/>
+      <w:numFmt w:val="bullet"/>
+      <w:lvlText w:val=""/>
+      <w:lvlJc w:val="left"/>
+      <w:pPr>
+        <w:ind w:left="4728" w:hanging="360"/>
+      </w:pPr>
+      <w:rPr>
+        <w:rFonts w:ascii="Symbol" w:hAnsi="Symbol" w:hint="default"/>
+      </w:rPr>
+    </w:lvl>
+    <w:lvl w:ilvl="7" w:tplc="040C0003" w:tentative="1">
+      <w:start w:val="1"/>
+      <w:numFmt w:val="bullet"/>
+      <w:lvlText w:val="o"/>
+      <w:lvlJc w:val="left"/>
+      <w:pPr>
+        <w:ind w:left="5448" w:hanging="360"/>
+      </w:pPr>
+      <w:rPr>
+        <w:rFonts w:ascii="Courier New" w:hAnsi="Courier New" w:cs="Courier New" w:hint="default"/>
+      </w:rPr>
+    </w:lvl>
+    <w:lvl w:ilvl="8" w:tplc="040C0005" w:tentative="1">
+      <w:start w:val="1"/>
+      <w:numFmt w:val="bullet"/>
+      <w:lvlText w:val=""/>
+      <w:lvlJc w:val="left"/>
+      <w:pPr>
+        <w:ind w:left="6168" w:hanging="360"/>
+      </w:pPr>
+      <w:rPr>
+        <w:rFonts w:ascii="Wingdings" w:hAnsi="Wingdings" w:hint="default"/>
+      </w:rPr>
+    </w:lvl>
+  </w:abstractNum>
+  <w:abstractNum w:abstractNumId="6" w15:restartNumberingAfterBreak="0">
     <w:nsid w:val="4612741F"/>
     <w:multiLevelType w:val="hybridMultilevel"/>
     <w:tmpl w:val="7BEA2120"/>
@@ -2068,7 +2688,7 @@
       </w:pPr>
     </w:lvl>
   </w:abstractNum>
-  <w:abstractNum w:abstractNumId="5" w15:restartNumberingAfterBreak="0">
+  <w:abstractNum w:abstractNumId="7" w15:restartNumberingAfterBreak="0">
     <w:nsid w:val="51DB0664"/>
     <w:multiLevelType w:val="hybridMultilevel"/>
     <w:tmpl w:val="A3E89042"/>
@@ -2183,10 +2803,10 @@
     </w:lvl>
   </w:abstractNum>
   <w:num w:numId="1">
-    <w:abstractNumId w:val="3"/>
+    <w:abstractNumId w:val="4"/>
   </w:num>
   <w:num w:numId="2">
-    <w:abstractNumId w:val="2"/>
+    <w:abstractNumId w:val="3"/>
   </w:num>
   <w:num w:numId="3">
     <w:abstractNumId w:val="1"/>
@@ -2195,9 +2815,15 @@
     <w:abstractNumId w:val="0"/>
   </w:num>
   <w:num w:numId="5">
-    <w:abstractNumId w:val="4"/>
+    <w:abstractNumId w:val="6"/>
   </w:num>
   <w:num w:numId="6">
+    <w:abstractNumId w:val="7"/>
+  </w:num>
+  <w:num w:numId="7">
+    <w:abstractNumId w:val="2"/>
+  </w:num>
+  <w:num w:numId="8">
     <w:abstractNumId w:val="5"/>
   </w:num>
 </w:numbering>
@@ -2663,6 +3289,50 @@
       <w:shd w:val="clear" w:color="auto" w:fill="E1DFDD"/>
     </w:rPr>
   </w:style>
+  <w:style w:type="paragraph" w:styleId="En-tte">
+    <w:name w:val="header"/>
+    <w:basedOn w:val="Normal"/>
+    <w:link w:val="En-tteCar"/>
+    <w:uiPriority w:val="99"/>
+    <w:unhideWhenUsed/>
+    <w:rsid w:val="00BC39A7"/>
+    <w:pPr>
+      <w:tabs>
+        <w:tab w:val="center" w:pos="4536"/>
+        <w:tab w:val="right" w:pos="9072"/>
+      </w:tabs>
+      <w:spacing w:after="0" w:line="240" w:lineRule="auto"/>
+    </w:pPr>
+  </w:style>
+  <w:style w:type="character" w:customStyle="1" w:styleId="En-tteCar">
+    <w:name w:val="En-tête Car"/>
+    <w:basedOn w:val="Policepardfaut"/>
+    <w:link w:val="En-tte"/>
+    <w:uiPriority w:val="99"/>
+    <w:rsid w:val="00BC39A7"/>
+  </w:style>
+  <w:style w:type="paragraph" w:styleId="Pieddepage">
+    <w:name w:val="footer"/>
+    <w:basedOn w:val="Normal"/>
+    <w:link w:val="PieddepageCar"/>
+    <w:uiPriority w:val="99"/>
+    <w:unhideWhenUsed/>
+    <w:rsid w:val="00BC39A7"/>
+    <w:pPr>
+      <w:tabs>
+        <w:tab w:val="center" w:pos="4536"/>
+        <w:tab w:val="right" w:pos="9072"/>
+      </w:tabs>
+      <w:spacing w:after="0" w:line="240" w:lineRule="auto"/>
+    </w:pPr>
+  </w:style>
+  <w:style w:type="character" w:customStyle="1" w:styleId="PieddepageCar">
+    <w:name w:val="Pied de page Car"/>
+    <w:basedOn w:val="Policepardfaut"/>
+    <w:link w:val="Pieddepage"/>
+    <w:uiPriority w:val="99"/>
+    <w:rsid w:val="00BC39A7"/>
+  </w:style>
 </w:styles>
 </file>
 

</xml_diff>